<commit_message>
UV + normals WIP
</commit_message>
<xml_diff>
--- a/Pozadavky_PGRF3_2023_Task1.docx
+++ b/Pozadavky_PGRF3_2023_Task1.docx
@@ -321,8 +321,20 @@
                 <w:szCs w:val="24"/>
                 <w:lang w:eastAsia="cs-CZ"/>
               </w:rPr>
-              <w:t>Reprezentace gridu</w:t>
-            </w:r>
+              <w:t xml:space="preserve">Reprezentace </w:t>
+            </w:r>
+            <w:proofErr w:type="spellStart"/>
+            <w:r>
+              <w:rPr>
+                <w:rFonts w:ascii="Arial" w:eastAsia="Times New Roman" w:hAnsi="Arial" w:cs="Arial"/>
+                <w:i w:val="0"/>
+                <w:sz w:val="20"/>
+                <w:szCs w:val="24"/>
+                <w:lang w:eastAsia="cs-CZ"/>
+              </w:rPr>
+              <w:t>gridu</w:t>
+            </w:r>
+            <w:proofErr w:type="spellEnd"/>
           </w:p>
         </w:tc>
         <w:tc>
@@ -2251,7 +2263,27 @@
                 <w:szCs w:val="24"/>
                 <w:lang w:eastAsia="cs-CZ"/>
               </w:rPr>
-              <w:t>Pozice xyz – v souřadnicích pozorovatele</w:t>
+              <w:t xml:space="preserve">Pozice </w:t>
+            </w:r>
+            <w:proofErr w:type="spellStart"/>
+            <w:r>
+              <w:rPr>
+                <w:rFonts w:ascii="Arial" w:eastAsia="Times New Roman" w:hAnsi="Arial" w:cs="Arial"/>
+                <w:sz w:val="20"/>
+                <w:szCs w:val="24"/>
+                <w:lang w:eastAsia="cs-CZ"/>
+              </w:rPr>
+              <w:t>xyz</w:t>
+            </w:r>
+            <w:proofErr w:type="spellEnd"/>
+            <w:r>
+              <w:rPr>
+                <w:rFonts w:ascii="Arial" w:eastAsia="Times New Roman" w:hAnsi="Arial" w:cs="Arial"/>
+                <w:sz w:val="20"/>
+                <w:szCs w:val="24"/>
+                <w:lang w:eastAsia="cs-CZ"/>
+              </w:rPr>
+              <w:t xml:space="preserve"> – v souřadnicích pozorovatele</w:t>
             </w:r>
           </w:p>
         </w:tc>
@@ -2375,7 +2407,27 @@
                 <w:szCs w:val="24"/>
                 <w:lang w:eastAsia="cs-CZ"/>
               </w:rPr>
-              <w:t>Hloubka – informace v depth bufferu</w:t>
+              <w:t>Hloubka – informace v </w:t>
+            </w:r>
+            <w:proofErr w:type="spellStart"/>
+            <w:r>
+              <w:rPr>
+                <w:rFonts w:ascii="Arial" w:eastAsia="Times New Roman" w:hAnsi="Arial" w:cs="Arial"/>
+                <w:sz w:val="20"/>
+                <w:szCs w:val="24"/>
+                <w:lang w:eastAsia="cs-CZ"/>
+              </w:rPr>
+              <w:t>depth</w:t>
+            </w:r>
+            <w:proofErr w:type="spellEnd"/>
+            <w:r>
+              <w:rPr>
+                <w:rFonts w:ascii="Arial" w:eastAsia="Times New Roman" w:hAnsi="Arial" w:cs="Arial"/>
+                <w:sz w:val="20"/>
+                <w:szCs w:val="24"/>
+                <w:lang w:eastAsia="cs-CZ"/>
+              </w:rPr>
+              <w:t xml:space="preserve"> bufferu</w:t>
             </w:r>
           </w:p>
         </w:tc>
@@ -2496,7 +2548,27 @@
                 <w:szCs w:val="24"/>
                 <w:lang w:eastAsia="cs-CZ"/>
               </w:rPr>
-              <w:t xml:space="preserve">Normála xyz </w:t>
+              <w:t xml:space="preserve">Normála </w:t>
+            </w:r>
+            <w:proofErr w:type="spellStart"/>
+            <w:r>
+              <w:rPr>
+                <w:rFonts w:ascii="Arial" w:eastAsia="Times New Roman" w:hAnsi="Arial" w:cs="Arial"/>
+                <w:sz w:val="20"/>
+                <w:szCs w:val="24"/>
+                <w:lang w:eastAsia="cs-CZ"/>
+              </w:rPr>
+              <w:t>xyz</w:t>
+            </w:r>
+            <w:proofErr w:type="spellEnd"/>
+            <w:r>
+              <w:rPr>
+                <w:rFonts w:ascii="Arial" w:eastAsia="Times New Roman" w:hAnsi="Arial" w:cs="Arial"/>
+                <w:sz w:val="20"/>
+                <w:szCs w:val="24"/>
+                <w:lang w:eastAsia="cs-CZ"/>
+              </w:rPr>
+              <w:t xml:space="preserve"> </w:t>
             </w:r>
             <w:r>
               <w:rPr>
@@ -2641,8 +2713,19 @@
                 <w:szCs w:val="24"/>
                 <w:lang w:eastAsia="cs-CZ"/>
               </w:rPr>
-              <w:t>Mapovaná textura rgba</w:t>
-            </w:r>
+              <w:t xml:space="preserve">Mapovaná textura </w:t>
+            </w:r>
+            <w:proofErr w:type="spellStart"/>
+            <w:r>
+              <w:rPr>
+                <w:rFonts w:ascii="Arial" w:eastAsia="Times New Roman" w:hAnsi="Arial" w:cs="Arial"/>
+                <w:sz w:val="20"/>
+                <w:szCs w:val="24"/>
+                <w:lang w:eastAsia="cs-CZ"/>
+              </w:rPr>
+              <w:t>rgba</w:t>
+            </w:r>
+            <w:proofErr w:type="spellEnd"/>
           </w:p>
         </w:tc>
         <w:tc>
@@ -2764,8 +2847,19 @@
                 <w:szCs w:val="24"/>
                 <w:lang w:eastAsia="cs-CZ"/>
               </w:rPr>
-              <w:t>Souřadnice do textury uv</w:t>
-            </w:r>
+              <w:t xml:space="preserve">Souřadnice do textury </w:t>
+            </w:r>
+            <w:proofErr w:type="spellStart"/>
+            <w:r>
+              <w:rPr>
+                <w:rFonts w:ascii="Arial" w:eastAsia="Times New Roman" w:hAnsi="Arial" w:cs="Arial"/>
+                <w:sz w:val="20"/>
+                <w:szCs w:val="24"/>
+                <w:lang w:eastAsia="cs-CZ"/>
+              </w:rPr>
+              <w:t>uv</w:t>
+            </w:r>
+            <w:proofErr w:type="spellEnd"/>
           </w:p>
         </w:tc>
         <w:tc>
@@ -3129,123 +3223,7 @@
                 <w:lang w:eastAsia="cs-CZ"/>
               </w:rPr>
             </w:pPr>
-          </w:p>
-        </w:tc>
-        <w:tc>
-          <w:tcPr>
-            <w:tcW w:w="1249" w:type="dxa"/>
-            <w:noWrap/>
-          </w:tcPr>
-          <w:p>
-            <w:pPr>
-              <w:cnfStyle w:val="000000100000" w:firstRow="0" w:lastRow="0" w:firstColumn="0" w:lastColumn="0" w:oddVBand="0" w:evenVBand="0" w:oddHBand="1" w:evenHBand="0" w:firstRowFirstColumn="0" w:firstRowLastColumn="0" w:lastRowFirstColumn="0" w:lastRowLastColumn="0"/>
-              <w:rPr>
-                <w:rFonts w:ascii="Times New Roman" w:eastAsia="Times New Roman" w:hAnsi="Times New Roman" w:cs="Times New Roman"/>
-                <w:sz w:val="20"/>
-                <w:szCs w:val="20"/>
-                <w:highlight w:val="yellow"/>
-                <w:lang w:eastAsia="cs-CZ"/>
-              </w:rPr>
-            </w:pPr>
-          </w:p>
-        </w:tc>
-        <w:tc>
-          <w:tcPr>
-            <w:tcW w:w="2217" w:type="dxa"/>
-            <w:noWrap/>
-          </w:tcPr>
-          <w:p>
-            <w:pPr>
-              <w:cnfStyle w:val="000000100000" w:firstRow="0" w:lastRow="0" w:firstColumn="0" w:lastColumn="0" w:oddVBand="0" w:evenVBand="0" w:oddHBand="1" w:evenHBand="0" w:firstRowFirstColumn="0" w:firstRowLastColumn="0" w:lastRowFirstColumn="0" w:lastRowLastColumn="0"/>
-              <w:rPr>
-                <w:rFonts w:ascii="Times New Roman" w:eastAsia="Times New Roman" w:hAnsi="Times New Roman" w:cs="Times New Roman"/>
-                <w:sz w:val="20"/>
-                <w:szCs w:val="20"/>
-                <w:lang w:eastAsia="cs-CZ"/>
-              </w:rPr>
-            </w:pPr>
-          </w:p>
-        </w:tc>
-      </w:tr>
-      <w:tr>
-        <w:trPr>
-          <w:trHeight w:val="255"/>
-        </w:trPr>
-        <w:tc>
-          <w:tcPr>
-            <w:cnfStyle w:val="001000000000" w:firstRow="0" w:lastRow="0" w:firstColumn="1" w:lastColumn="0" w:oddVBand="0" w:evenVBand="0" w:oddHBand="0" w:evenHBand="0" w:firstRowFirstColumn="0" w:firstRowLastColumn="0" w:lastRowFirstColumn="0" w:lastRowLastColumn="0"/>
-            <w:tcW w:w="1758" w:type="dxa"/>
-            <w:vMerge w:val="restart"/>
-            <w:tcBorders>
-              <w:top w:val="single" w:sz="4" w:space="0" w:color="auto"/>
-              <w:left w:val="single" w:sz="4" w:space="0" w:color="auto"/>
-            </w:tcBorders>
-            <w:noWrap/>
-          </w:tcPr>
-          <w:p>
-            <w:pPr>
-              <w:rPr>
-                <w:rFonts w:ascii="Arial" w:eastAsia="Times New Roman" w:hAnsi="Arial" w:cs="Arial"/>
-                <w:i w:val="0"/>
-                <w:sz w:val="20"/>
-                <w:szCs w:val="24"/>
-                <w:lang w:eastAsia="cs-CZ"/>
-              </w:rPr>
-            </w:pPr>
-            <w:r>
-              <w:rPr>
-                <w:rFonts w:ascii="Arial" w:eastAsia="Times New Roman" w:hAnsi="Arial" w:cs="Arial"/>
-                <w:i w:val="0"/>
-                <w:sz w:val="20"/>
-                <w:szCs w:val="24"/>
-                <w:lang w:eastAsia="cs-CZ"/>
-              </w:rPr>
-              <w:t>Osvětlení</w:t>
-            </w:r>
-          </w:p>
-        </w:tc>
-        <w:tc>
-          <w:tcPr>
-            <w:tcW w:w="4332" w:type="dxa"/>
-          </w:tcPr>
-          <w:p>
-            <w:pPr>
-              <w:cnfStyle w:val="000000000000" w:firstRow="0" w:lastRow="0" w:firstColumn="0" w:lastColumn="0" w:oddVBand="0" w:evenVBand="0" w:oddHBand="0" w:evenHBand="0" w:firstRowFirstColumn="0" w:firstRowLastColumn="0" w:lastRowFirstColumn="0" w:lastRowLastColumn="0"/>
-              <w:rPr>
-                <w:rFonts w:ascii="Arial" w:eastAsia="Times New Roman" w:hAnsi="Arial" w:cs="Arial"/>
-                <w:sz w:val="20"/>
-                <w:szCs w:val="24"/>
-                <w:lang w:eastAsia="cs-CZ"/>
-              </w:rPr>
-            </w:pPr>
-            <w:r>
-              <w:rPr>
-                <w:rFonts w:ascii="Arial" w:eastAsia="Times New Roman" w:hAnsi="Arial" w:cs="Arial"/>
-                <w:sz w:val="20"/>
-                <w:szCs w:val="24"/>
-                <w:lang w:eastAsia="cs-CZ"/>
-              </w:rPr>
-              <w:t>Bodový zdroj světla</w:t>
-            </w:r>
-          </w:p>
-        </w:tc>
-        <w:tc>
-          <w:tcPr>
-            <w:tcW w:w="1347" w:type="dxa"/>
-            <w:noWrap/>
-          </w:tcPr>
-          <w:p>
-            <w:pPr>
-              <w:cnfStyle w:val="000000000000" w:firstRow="0" w:lastRow="0" w:firstColumn="0" w:lastColumn="0" w:oddVBand="0" w:evenVBand="0" w:oddHBand="0" w:evenHBand="0" w:firstRowFirstColumn="0" w:firstRowLastColumn="0" w:lastRowFirstColumn="0" w:lastRowLastColumn="0"/>
-              <w:rPr>
-                <w:rFonts w:ascii="Times New Roman" w:eastAsia="Times New Roman" w:hAnsi="Times New Roman" w:cs="Times New Roman"/>
-                <w:sz w:val="20"/>
-                <w:szCs w:val="20"/>
-                <w:highlight w:val="yellow"/>
-                <w:lang w:eastAsia="cs-CZ"/>
-              </w:rPr>
-            </w:pPr>
-            <w:ins w:id="25" w:author="Kolář Matěj" w:date="2023-11-01T12:15:00Z">
+            <w:ins w:id="25" w:author="Kolář Matěj" w:date="2023-11-05T11:54:00Z">
               <w:r>
                 <w:rPr>
                   <w:rFonts w:ascii="Times New Roman" w:eastAsia="Times New Roman" w:hAnsi="Times New Roman" w:cs="Times New Roman"/>
@@ -3266,7 +3244,7 @@
           </w:tcPr>
           <w:p>
             <w:pPr>
-              <w:cnfStyle w:val="000000000000" w:firstRow="0" w:lastRow="0" w:firstColumn="0" w:lastColumn="0" w:oddVBand="0" w:evenVBand="0" w:oddHBand="0" w:evenHBand="0" w:firstRowFirstColumn="0" w:firstRowLastColumn="0" w:lastRowFirstColumn="0" w:lastRowLastColumn="0"/>
+              <w:cnfStyle w:val="000000100000" w:firstRow="0" w:lastRow="0" w:firstColumn="0" w:lastColumn="0" w:oddVBand="0" w:evenVBand="0" w:oddHBand="1" w:evenHBand="0" w:firstRowFirstColumn="0" w:firstRowLastColumn="0" w:lastRowFirstColumn="0" w:lastRowLastColumn="0"/>
               <w:rPr>
                 <w:rFonts w:ascii="Times New Roman" w:eastAsia="Times New Roman" w:hAnsi="Times New Roman" w:cs="Times New Roman"/>
                 <w:sz w:val="20"/>
@@ -3284,28 +3262,39 @@
           </w:tcPr>
           <w:p>
             <w:pPr>
-              <w:cnfStyle w:val="000000000000" w:firstRow="0" w:lastRow="0" w:firstColumn="0" w:lastColumn="0" w:oddVBand="0" w:evenVBand="0" w:oddHBand="0" w:evenHBand="0" w:firstRowFirstColumn="0" w:firstRowLastColumn="0" w:lastRowFirstColumn="0" w:lastRowLastColumn="0"/>
-              <w:rPr>
-                <w:rFonts w:ascii="Times New Roman" w:eastAsia="Times New Roman" w:hAnsi="Times New Roman" w:cs="Times New Roman"/>
-                <w:sz w:val="20"/>
-                <w:szCs w:val="20"/>
-                <w:lang w:eastAsia="cs-CZ"/>
-              </w:rPr>
-            </w:pPr>
+              <w:cnfStyle w:val="000000100000" w:firstRow="0" w:lastRow="0" w:firstColumn="0" w:lastColumn="0" w:oddVBand="0" w:evenVBand="0" w:oddHBand="1" w:evenHBand="0" w:firstRowFirstColumn="0" w:firstRowLastColumn="0" w:lastRowFirstColumn="0" w:lastRowLastColumn="0"/>
+              <w:rPr>
+                <w:rFonts w:ascii="Times New Roman" w:eastAsia="Times New Roman" w:hAnsi="Times New Roman" w:cs="Times New Roman"/>
+                <w:sz w:val="20"/>
+                <w:szCs w:val="20"/>
+                <w:lang w:eastAsia="cs-CZ"/>
+              </w:rPr>
+            </w:pPr>
+            <w:ins w:id="26" w:author="Kolář Matěj" w:date="2023-11-05T11:54:00Z">
+              <w:r>
+                <w:rPr>
+                  <w:rFonts w:ascii="Times New Roman" w:eastAsia="Times New Roman" w:hAnsi="Times New Roman" w:cs="Times New Roman"/>
+                  <w:sz w:val="20"/>
+                  <w:szCs w:val="20"/>
+                  <w:lang w:eastAsia="cs-CZ"/>
+                </w:rPr>
+                <w:t>Součást útlumu prostředí</w:t>
+              </w:r>
+            </w:ins>
           </w:p>
         </w:tc>
       </w:tr>
       <w:tr>
         <w:trPr>
-          <w:cnfStyle w:val="000000100000" w:firstRow="0" w:lastRow="0" w:firstColumn="0" w:lastColumn="0" w:oddVBand="0" w:evenVBand="0" w:oddHBand="1" w:evenHBand="0" w:firstRowFirstColumn="0" w:firstRowLastColumn="0" w:lastRowFirstColumn="0" w:lastRowLastColumn="0"/>
           <w:trHeight w:val="255"/>
         </w:trPr>
         <w:tc>
           <w:tcPr>
             <w:cnfStyle w:val="001000000000" w:firstRow="0" w:lastRow="0" w:firstColumn="1" w:lastColumn="0" w:oddVBand="0" w:evenVBand="0" w:oddHBand="0" w:evenHBand="0" w:firstRowFirstColumn="0" w:firstRowLastColumn="0" w:lastRowFirstColumn="0" w:lastRowLastColumn="0"/>
             <w:tcW w:w="1758" w:type="dxa"/>
-            <w:vMerge/>
+            <w:vMerge w:val="restart"/>
             <w:tcBorders>
+              <w:top w:val="single" w:sz="4" w:space="0" w:color="auto"/>
               <w:left w:val="single" w:sz="4" w:space="0" w:color="auto"/>
             </w:tcBorders>
             <w:noWrap/>
@@ -3314,11 +3303,22 @@
             <w:pPr>
               <w:rPr>
                 <w:rFonts w:ascii="Arial" w:eastAsia="Times New Roman" w:hAnsi="Arial" w:cs="Arial"/>
-                <w:sz w:val="20"/>
-                <w:szCs w:val="24"/>
-                <w:lang w:eastAsia="cs-CZ"/>
-              </w:rPr>
-            </w:pPr>
+                <w:i w:val="0"/>
+                <w:sz w:val="20"/>
+                <w:szCs w:val="24"/>
+                <w:lang w:eastAsia="cs-CZ"/>
+              </w:rPr>
+            </w:pPr>
+            <w:r>
+              <w:rPr>
+                <w:rFonts w:ascii="Arial" w:eastAsia="Times New Roman" w:hAnsi="Arial" w:cs="Arial"/>
+                <w:i w:val="0"/>
+                <w:sz w:val="20"/>
+                <w:szCs w:val="24"/>
+                <w:lang w:eastAsia="cs-CZ"/>
+              </w:rPr>
+              <w:t>Osvětlení</w:t>
+            </w:r>
           </w:p>
         </w:tc>
         <w:tc>
@@ -3327,22 +3327,22 @@
           </w:tcPr>
           <w:p>
             <w:pPr>
-              <w:cnfStyle w:val="000000100000" w:firstRow="0" w:lastRow="0" w:firstColumn="0" w:lastColumn="0" w:oddVBand="0" w:evenVBand="0" w:oddHBand="1" w:evenHBand="0" w:firstRowFirstColumn="0" w:firstRowLastColumn="0" w:lastRowFirstColumn="0" w:lastRowLastColumn="0"/>
-              <w:rPr>
-                <w:rFonts w:ascii="Arial" w:eastAsia="Times New Roman" w:hAnsi="Arial" w:cs="Arial"/>
-                <w:sz w:val="20"/>
-                <w:szCs w:val="24"/>
-                <w:lang w:eastAsia="cs-CZ"/>
-              </w:rPr>
-            </w:pPr>
-            <w:r>
-              <w:rPr>
-                <w:rFonts w:ascii="Arial" w:eastAsia="Times New Roman" w:hAnsi="Arial" w:cs="Arial"/>
-                <w:sz w:val="20"/>
-                <w:szCs w:val="24"/>
-                <w:lang w:eastAsia="cs-CZ"/>
-              </w:rPr>
-              <w:t>Difuzní složka</w:t>
+              <w:cnfStyle w:val="000000000000" w:firstRow="0" w:lastRow="0" w:firstColumn="0" w:lastColumn="0" w:oddVBand="0" w:evenVBand="0" w:oddHBand="0" w:evenHBand="0" w:firstRowFirstColumn="0" w:firstRowLastColumn="0" w:lastRowFirstColumn="0" w:lastRowLastColumn="0"/>
+              <w:rPr>
+                <w:rFonts w:ascii="Arial" w:eastAsia="Times New Roman" w:hAnsi="Arial" w:cs="Arial"/>
+                <w:sz w:val="20"/>
+                <w:szCs w:val="24"/>
+                <w:lang w:eastAsia="cs-CZ"/>
+              </w:rPr>
+            </w:pPr>
+            <w:r>
+              <w:rPr>
+                <w:rFonts w:ascii="Arial" w:eastAsia="Times New Roman" w:hAnsi="Arial" w:cs="Arial"/>
+                <w:sz w:val="20"/>
+                <w:szCs w:val="24"/>
+                <w:lang w:eastAsia="cs-CZ"/>
+              </w:rPr>
+              <w:t>Bodový zdroj světla</w:t>
             </w:r>
           </w:p>
         </w:tc>
@@ -3353,16 +3353,16 @@
           </w:tcPr>
           <w:p>
             <w:pPr>
-              <w:cnfStyle w:val="000000100000" w:firstRow="0" w:lastRow="0" w:firstColumn="0" w:lastColumn="0" w:oddVBand="0" w:evenVBand="0" w:oddHBand="1" w:evenHBand="0" w:firstRowFirstColumn="0" w:firstRowLastColumn="0" w:lastRowFirstColumn="0" w:lastRowLastColumn="0"/>
-              <w:rPr>
-                <w:rFonts w:ascii="Times New Roman" w:eastAsia="Times New Roman" w:hAnsi="Times New Roman" w:cs="Times New Roman"/>
-                <w:sz w:val="20"/>
-                <w:szCs w:val="20"/>
-                <w:highlight w:val="yellow"/>
-                <w:lang w:eastAsia="cs-CZ"/>
-              </w:rPr>
-            </w:pPr>
-            <w:ins w:id="26" w:author="Kolář Matěj" w:date="2023-10-18T11:58:00Z">
+              <w:cnfStyle w:val="000000000000" w:firstRow="0" w:lastRow="0" w:firstColumn="0" w:lastColumn="0" w:oddVBand="0" w:evenVBand="0" w:oddHBand="0" w:evenHBand="0" w:firstRowFirstColumn="0" w:firstRowLastColumn="0" w:lastRowFirstColumn="0" w:lastRowLastColumn="0"/>
+              <w:rPr>
+                <w:rFonts w:ascii="Times New Roman" w:eastAsia="Times New Roman" w:hAnsi="Times New Roman" w:cs="Times New Roman"/>
+                <w:sz w:val="20"/>
+                <w:szCs w:val="20"/>
+                <w:highlight w:val="yellow"/>
+                <w:lang w:eastAsia="cs-CZ"/>
+              </w:rPr>
+            </w:pPr>
+            <w:ins w:id="27" w:author="Kolář Matěj" w:date="2023-11-01T12:15:00Z">
               <w:r>
                 <w:rPr>
                   <w:rFonts w:ascii="Times New Roman" w:eastAsia="Times New Roman" w:hAnsi="Times New Roman" w:cs="Times New Roman"/>
@@ -3383,7 +3383,7 @@
           </w:tcPr>
           <w:p>
             <w:pPr>
-              <w:cnfStyle w:val="000000100000" w:firstRow="0" w:lastRow="0" w:firstColumn="0" w:lastColumn="0" w:oddVBand="0" w:evenVBand="0" w:oddHBand="1" w:evenHBand="0" w:firstRowFirstColumn="0" w:firstRowLastColumn="0" w:lastRowFirstColumn="0" w:lastRowLastColumn="0"/>
+              <w:cnfStyle w:val="000000000000" w:firstRow="0" w:lastRow="0" w:firstColumn="0" w:lastColumn="0" w:oddVBand="0" w:evenVBand="0" w:oddHBand="0" w:evenHBand="0" w:firstRowFirstColumn="0" w:firstRowLastColumn="0" w:lastRowFirstColumn="0" w:lastRowLastColumn="0"/>
               <w:rPr>
                 <w:rFonts w:ascii="Times New Roman" w:eastAsia="Times New Roman" w:hAnsi="Times New Roman" w:cs="Times New Roman"/>
                 <w:sz w:val="20"/>
@@ -3401,7 +3401,7 @@
           </w:tcPr>
           <w:p>
             <w:pPr>
-              <w:cnfStyle w:val="000000100000" w:firstRow="0" w:lastRow="0" w:firstColumn="0" w:lastColumn="0" w:oddVBand="0" w:evenVBand="0" w:oddHBand="1" w:evenHBand="0" w:firstRowFirstColumn="0" w:firstRowLastColumn="0" w:lastRowFirstColumn="0" w:lastRowLastColumn="0"/>
+              <w:cnfStyle w:val="000000000000" w:firstRow="0" w:lastRow="0" w:firstColumn="0" w:lastColumn="0" w:oddVBand="0" w:evenVBand="0" w:oddHBand="0" w:evenHBand="0" w:firstRowFirstColumn="0" w:firstRowLastColumn="0" w:lastRowFirstColumn="0" w:lastRowLastColumn="0"/>
               <w:rPr>
                 <w:rFonts w:ascii="Times New Roman" w:eastAsia="Times New Roman" w:hAnsi="Times New Roman" w:cs="Times New Roman"/>
                 <w:sz w:val="20"/>
@@ -3414,6 +3414,7 @@
       </w:tr>
       <w:tr>
         <w:trPr>
+          <w:cnfStyle w:val="000000100000" w:firstRow="0" w:lastRow="0" w:firstColumn="0" w:lastColumn="0" w:oddVBand="0" w:evenVBand="0" w:oddHBand="1" w:evenHBand="0" w:firstRowFirstColumn="0" w:firstRowLastColumn="0" w:lastRowFirstColumn="0" w:lastRowLastColumn="0"/>
           <w:trHeight w:val="255"/>
         </w:trPr>
         <w:tc>
@@ -3443,139 +3444,22 @@
           </w:tcPr>
           <w:p>
             <w:pPr>
-              <w:cnfStyle w:val="000000000000" w:firstRow="0" w:lastRow="0" w:firstColumn="0" w:lastColumn="0" w:oddVBand="0" w:evenVBand="0" w:oddHBand="0" w:evenHBand="0" w:firstRowFirstColumn="0" w:firstRowLastColumn="0" w:lastRowFirstColumn="0" w:lastRowLastColumn="0"/>
-              <w:rPr>
-                <w:rFonts w:ascii="Arial" w:eastAsia="Times New Roman" w:hAnsi="Arial" w:cs="Arial"/>
-                <w:sz w:val="20"/>
-                <w:szCs w:val="24"/>
-                <w:lang w:eastAsia="cs-CZ"/>
-              </w:rPr>
-            </w:pPr>
-            <w:r>
-              <w:rPr>
-                <w:rFonts w:ascii="Arial" w:eastAsia="Times New Roman" w:hAnsi="Arial" w:cs="Arial"/>
-                <w:sz w:val="20"/>
-                <w:szCs w:val="24"/>
-                <w:lang w:eastAsia="cs-CZ"/>
-              </w:rPr>
-              <w:t>Ambientní složka</w:t>
-            </w:r>
-          </w:p>
-        </w:tc>
-        <w:tc>
-          <w:tcPr>
-            <w:tcW w:w="1347" w:type="dxa"/>
-            <w:noWrap/>
-          </w:tcPr>
-          <w:p>
-            <w:pPr>
-              <w:cnfStyle w:val="000000000000" w:firstRow="0" w:lastRow="0" w:firstColumn="0" w:lastColumn="0" w:oddVBand="0" w:evenVBand="0" w:oddHBand="0" w:evenHBand="0" w:firstRowFirstColumn="0" w:firstRowLastColumn="0" w:lastRowFirstColumn="0" w:lastRowLastColumn="0"/>
-              <w:rPr>
-                <w:rFonts w:ascii="Times New Roman" w:eastAsia="Times New Roman" w:hAnsi="Times New Roman" w:cs="Times New Roman"/>
-                <w:sz w:val="20"/>
-                <w:szCs w:val="20"/>
-                <w:highlight w:val="yellow"/>
-                <w:lang w:eastAsia="cs-CZ"/>
-              </w:rPr>
-            </w:pPr>
-            <w:ins w:id="27" w:author="Kolář Matěj" w:date="2023-10-18T11:58:00Z">
-              <w:r>
-                <w:rPr>
-                  <w:rFonts w:ascii="Times New Roman" w:eastAsia="Times New Roman" w:hAnsi="Times New Roman" w:cs="Times New Roman"/>
-                  <w:sz w:val="20"/>
-                  <w:szCs w:val="20"/>
-                  <w:highlight w:val="yellow"/>
-                  <w:lang w:eastAsia="cs-CZ"/>
-                </w:rPr>
-                <w:t>1</w:t>
-              </w:r>
-            </w:ins>
-          </w:p>
-        </w:tc>
-        <w:tc>
-          <w:tcPr>
-            <w:tcW w:w="1249" w:type="dxa"/>
-            <w:noWrap/>
-          </w:tcPr>
-          <w:p>
-            <w:pPr>
-              <w:cnfStyle w:val="000000000000" w:firstRow="0" w:lastRow="0" w:firstColumn="0" w:lastColumn="0" w:oddVBand="0" w:evenVBand="0" w:oddHBand="0" w:evenHBand="0" w:firstRowFirstColumn="0" w:firstRowLastColumn="0" w:lastRowFirstColumn="0" w:lastRowLastColumn="0"/>
-              <w:rPr>
-                <w:rFonts w:ascii="Times New Roman" w:eastAsia="Times New Roman" w:hAnsi="Times New Roman" w:cs="Times New Roman"/>
-                <w:sz w:val="20"/>
-                <w:szCs w:val="20"/>
-                <w:highlight w:val="yellow"/>
-                <w:lang w:eastAsia="cs-CZ"/>
-              </w:rPr>
-            </w:pPr>
-          </w:p>
-        </w:tc>
-        <w:tc>
-          <w:tcPr>
-            <w:tcW w:w="2217" w:type="dxa"/>
-            <w:noWrap/>
-          </w:tcPr>
-          <w:p>
-            <w:pPr>
-              <w:cnfStyle w:val="000000000000" w:firstRow="0" w:lastRow="0" w:firstColumn="0" w:lastColumn="0" w:oddVBand="0" w:evenVBand="0" w:oddHBand="0" w:evenHBand="0" w:firstRowFirstColumn="0" w:firstRowLastColumn="0" w:lastRowFirstColumn="0" w:lastRowLastColumn="0"/>
-              <w:rPr>
-                <w:rFonts w:ascii="Times New Roman" w:eastAsia="Times New Roman" w:hAnsi="Times New Roman" w:cs="Times New Roman"/>
-                <w:sz w:val="20"/>
-                <w:szCs w:val="20"/>
-                <w:lang w:eastAsia="cs-CZ"/>
-              </w:rPr>
-            </w:pPr>
-          </w:p>
-        </w:tc>
-      </w:tr>
-      <w:tr>
-        <w:trPr>
-          <w:cnfStyle w:val="000000100000" w:firstRow="0" w:lastRow="0" w:firstColumn="0" w:lastColumn="0" w:oddVBand="0" w:evenVBand="0" w:oddHBand="1" w:evenHBand="0" w:firstRowFirstColumn="0" w:firstRowLastColumn="0" w:lastRowFirstColumn="0" w:lastRowLastColumn="0"/>
-          <w:trHeight w:val="255"/>
-        </w:trPr>
-        <w:tc>
-          <w:tcPr>
-            <w:cnfStyle w:val="001000000000" w:firstRow="0" w:lastRow="0" w:firstColumn="1" w:lastColumn="0" w:oddVBand="0" w:evenVBand="0" w:oddHBand="0" w:evenHBand="0" w:firstRowFirstColumn="0" w:firstRowLastColumn="0" w:lastRowFirstColumn="0" w:lastRowLastColumn="0"/>
-            <w:tcW w:w="1758" w:type="dxa"/>
-            <w:vMerge/>
-            <w:tcBorders>
-              <w:left w:val="single" w:sz="4" w:space="0" w:color="auto"/>
-            </w:tcBorders>
-            <w:noWrap/>
-          </w:tcPr>
-          <w:p>
-            <w:pPr>
-              <w:rPr>
-                <w:rFonts w:ascii="Arial" w:eastAsia="Times New Roman" w:hAnsi="Arial" w:cs="Arial"/>
-                <w:sz w:val="20"/>
-                <w:szCs w:val="24"/>
-                <w:lang w:eastAsia="cs-CZ"/>
-              </w:rPr>
-            </w:pPr>
-          </w:p>
-        </w:tc>
-        <w:tc>
-          <w:tcPr>
-            <w:tcW w:w="4332" w:type="dxa"/>
-          </w:tcPr>
-          <w:p>
-            <w:pPr>
-              <w:cnfStyle w:val="000000100000" w:firstRow="0" w:lastRow="0" w:firstColumn="0" w:lastColumn="0" w:oddVBand="0" w:evenVBand="0" w:oddHBand="1" w:evenHBand="0" w:firstRowFirstColumn="0" w:firstRowLastColumn="0" w:lastRowFirstColumn="0" w:lastRowLastColumn="0"/>
-              <w:rPr>
-                <w:rFonts w:ascii="Arial" w:eastAsia="Times New Roman" w:hAnsi="Arial" w:cs="Arial"/>
-                <w:sz w:val="20"/>
-                <w:szCs w:val="24"/>
-                <w:lang w:eastAsia="cs-CZ"/>
-              </w:rPr>
-            </w:pPr>
-            <w:r>
-              <w:rPr>
-                <w:rFonts w:ascii="Arial" w:eastAsia="Times New Roman" w:hAnsi="Arial" w:cs="Arial"/>
-                <w:sz w:val="20"/>
-                <w:szCs w:val="24"/>
-                <w:lang w:eastAsia="cs-CZ"/>
-              </w:rPr>
-              <w:t>Zrcadlová složka</w:t>
+              <w:cnfStyle w:val="000000100000" w:firstRow="0" w:lastRow="0" w:firstColumn="0" w:lastColumn="0" w:oddVBand="0" w:evenVBand="0" w:oddHBand="1" w:evenHBand="0" w:firstRowFirstColumn="0" w:firstRowLastColumn="0" w:lastRowFirstColumn="0" w:lastRowLastColumn="0"/>
+              <w:rPr>
+                <w:rFonts w:ascii="Arial" w:eastAsia="Times New Roman" w:hAnsi="Arial" w:cs="Arial"/>
+                <w:sz w:val="20"/>
+                <w:szCs w:val="24"/>
+                <w:lang w:eastAsia="cs-CZ"/>
+              </w:rPr>
+            </w:pPr>
+            <w:r>
+              <w:rPr>
+                <w:rFonts w:ascii="Arial" w:eastAsia="Times New Roman" w:hAnsi="Arial" w:cs="Arial"/>
+                <w:sz w:val="20"/>
+                <w:szCs w:val="24"/>
+                <w:lang w:eastAsia="cs-CZ"/>
+              </w:rPr>
+              <w:t>Difuzní složka</w:t>
             </w:r>
           </w:p>
         </w:tc>
@@ -3691,7 +3575,7 @@
                 <w:szCs w:val="24"/>
                 <w:lang w:eastAsia="cs-CZ"/>
               </w:rPr>
-              <w:t>Útlum prostředí</w:t>
+              <w:t>Ambientní složka</w:t>
             </w:r>
           </w:p>
         </w:tc>
@@ -3711,7 +3595,7 @@
                 <w:lang w:eastAsia="cs-CZ"/>
               </w:rPr>
             </w:pPr>
-            <w:ins w:id="29" w:author="Kolář Matěj" w:date="2023-11-01T12:43:00Z">
+            <w:ins w:id="29" w:author="Kolář Matěj" w:date="2023-10-18T11:58:00Z">
               <w:r>
                 <w:rPr>
                   <w:rFonts w:ascii="Times New Roman" w:eastAsia="Times New Roman" w:hAnsi="Times New Roman" w:cs="Times New Roman"/>
@@ -3780,7 +3664,6 @@
             <w:pPr>
               <w:rPr>
                 <w:rFonts w:ascii="Arial" w:eastAsia="Times New Roman" w:hAnsi="Arial" w:cs="Arial"/>
-                <w:i w:val="0"/>
                 <w:sz w:val="20"/>
                 <w:szCs w:val="24"/>
                 <w:lang w:eastAsia="cs-CZ"/>
@@ -3809,7 +3692,7 @@
                 <w:szCs w:val="24"/>
                 <w:lang w:eastAsia="cs-CZ"/>
               </w:rPr>
-              <w:t>Znázornění polohy zdroje světla</w:t>
+              <w:t>Zrcadlová složka</w:t>
             </w:r>
           </w:p>
         </w:tc>
@@ -3829,7 +3712,7 @@
                 <w:lang w:eastAsia="cs-CZ"/>
               </w:rPr>
             </w:pPr>
-            <w:ins w:id="30" w:author="Kolář Matěj" w:date="2023-11-01T12:15:00Z">
+            <w:ins w:id="30" w:author="Kolář Matěj" w:date="2023-10-18T11:58:00Z">
               <w:r>
                 <w:rPr>
                   <w:rFonts w:ascii="Times New Roman" w:eastAsia="Times New Roman" w:hAnsi="Times New Roman" w:cs="Times New Roman"/>
@@ -3897,7 +3780,6 @@
             <w:pPr>
               <w:rPr>
                 <w:rFonts w:ascii="Arial" w:eastAsia="Times New Roman" w:hAnsi="Arial" w:cs="Arial"/>
-                <w:i w:val="0"/>
                 <w:sz w:val="20"/>
                 <w:szCs w:val="24"/>
                 <w:lang w:eastAsia="cs-CZ"/>
@@ -3926,7 +3808,7 @@
                 <w:szCs w:val="24"/>
                 <w:lang w:eastAsia="cs-CZ"/>
               </w:rPr>
-              <w:t>Modifikace polohy zdroje světla</w:t>
+              <w:t>Útlum prostředí</w:t>
             </w:r>
           </w:p>
         </w:tc>
@@ -3946,7 +3828,7 @@
                 <w:lang w:eastAsia="cs-CZ"/>
               </w:rPr>
             </w:pPr>
-            <w:ins w:id="31" w:author="Kolář Matěj" w:date="2023-10-18T13:51:00Z">
+            <w:ins w:id="31" w:author="Kolář Matěj" w:date="2023-11-01T12:43:00Z">
               <w:r>
                 <w:rPr>
                   <w:rFonts w:ascii="Times New Roman" w:eastAsia="Times New Roman" w:hAnsi="Times New Roman" w:cs="Times New Roman"/>
@@ -3993,6 +3875,17 @@
                 <w:lang w:eastAsia="cs-CZ"/>
               </w:rPr>
             </w:pPr>
+            <w:ins w:id="32" w:author="Kolář Matěj" w:date="2023-11-05T11:55:00Z">
+              <w:r>
+                <w:rPr>
+                  <w:rFonts w:ascii="Times New Roman" w:eastAsia="Times New Roman" w:hAnsi="Times New Roman" w:cs="Times New Roman"/>
+                  <w:sz w:val="20"/>
+                  <w:szCs w:val="20"/>
+                  <w:lang w:eastAsia="cs-CZ"/>
+                </w:rPr>
+                <w:t>Součást reflektoru</w:t>
+              </w:r>
+            </w:ins>
           </w:p>
         </w:tc>
       </w:tr>
@@ -4029,25 +3922,22 @@
           </w:tcPr>
           <w:p>
             <w:pPr>
-              <w:tabs>
-                <w:tab w:val="left" w:pos="3143"/>
-              </w:tabs>
-              <w:cnfStyle w:val="000000100000" w:firstRow="0" w:lastRow="0" w:firstColumn="0" w:lastColumn="0" w:oddVBand="0" w:evenVBand="0" w:oddHBand="1" w:evenHBand="0" w:firstRowFirstColumn="0" w:firstRowLastColumn="0" w:lastRowFirstColumn="0" w:lastRowLastColumn="0"/>
-              <w:rPr>
-                <w:rFonts w:ascii="Arial" w:eastAsia="Times New Roman" w:hAnsi="Arial" w:cs="Arial"/>
-                <w:sz w:val="20"/>
-                <w:szCs w:val="24"/>
-                <w:lang w:eastAsia="cs-CZ"/>
-              </w:rPr>
-            </w:pPr>
-            <w:r>
-              <w:rPr>
-                <w:rFonts w:ascii="Arial" w:eastAsia="Times New Roman" w:hAnsi="Arial" w:cs="Arial"/>
-                <w:sz w:val="20"/>
-                <w:szCs w:val="24"/>
-                <w:lang w:eastAsia="cs-CZ"/>
-              </w:rPr>
-              <w:t>Reflektorový zdroj světla</w:t>
+              <w:cnfStyle w:val="000000100000" w:firstRow="0" w:lastRow="0" w:firstColumn="0" w:lastColumn="0" w:oddVBand="0" w:evenVBand="0" w:oddHBand="1" w:evenHBand="0" w:firstRowFirstColumn="0" w:firstRowLastColumn="0" w:lastRowFirstColumn="0" w:lastRowLastColumn="0"/>
+              <w:rPr>
+                <w:rFonts w:ascii="Arial" w:eastAsia="Times New Roman" w:hAnsi="Arial" w:cs="Arial"/>
+                <w:sz w:val="20"/>
+                <w:szCs w:val="24"/>
+                <w:lang w:eastAsia="cs-CZ"/>
+              </w:rPr>
+            </w:pPr>
+            <w:r>
+              <w:rPr>
+                <w:rFonts w:ascii="Arial" w:eastAsia="Times New Roman" w:hAnsi="Arial" w:cs="Arial"/>
+                <w:sz w:val="20"/>
+                <w:szCs w:val="24"/>
+                <w:lang w:eastAsia="cs-CZ"/>
+              </w:rPr>
+              <w:t>Znázornění polohy zdroje světla</w:t>
             </w:r>
           </w:p>
         </w:tc>
@@ -4067,7 +3957,7 @@
                 <w:lang w:eastAsia="cs-CZ"/>
               </w:rPr>
             </w:pPr>
-            <w:ins w:id="32" w:author="Kolář Matěj" w:date="2023-11-01T10:44:00Z">
+            <w:ins w:id="33" w:author="Kolář Matěj" w:date="2023-11-01T12:15:00Z">
               <w:r>
                 <w:rPr>
                   <w:rFonts w:ascii="Times New Roman" w:eastAsia="Times New Roman" w:hAnsi="Times New Roman" w:cs="Times New Roman"/>
@@ -4128,7 +4018,6 @@
             <w:vMerge/>
             <w:tcBorders>
               <w:left w:val="single" w:sz="4" w:space="0" w:color="auto"/>
-              <w:bottom w:val="single" w:sz="4" w:space="0" w:color="auto"/>
             </w:tcBorders>
             <w:noWrap/>
           </w:tcPr>
@@ -4150,34 +4039,22 @@
           </w:tcPr>
           <w:p>
             <w:pPr>
-              <w:tabs>
-                <w:tab w:val="left" w:pos="3143"/>
-              </w:tabs>
-              <w:cnfStyle w:val="000000000000" w:firstRow="0" w:lastRow="0" w:firstColumn="0" w:lastColumn="0" w:oddVBand="0" w:evenVBand="0" w:oddHBand="0" w:evenHBand="0" w:firstRowFirstColumn="0" w:firstRowLastColumn="0" w:lastRowFirstColumn="0" w:lastRowLastColumn="0"/>
-              <w:rPr>
-                <w:rFonts w:ascii="Arial" w:eastAsia="Times New Roman" w:hAnsi="Arial" w:cs="Arial"/>
-                <w:sz w:val="20"/>
-                <w:szCs w:val="24"/>
-                <w:lang w:eastAsia="cs-CZ"/>
-              </w:rPr>
-            </w:pPr>
-            <w:r>
-              <w:rPr>
-                <w:rFonts w:ascii="Arial" w:eastAsia="Times New Roman" w:hAnsi="Arial" w:cs="Arial"/>
-                <w:sz w:val="20"/>
-                <w:szCs w:val="24"/>
-                <w:lang w:eastAsia="cs-CZ"/>
-              </w:rPr>
-              <w:t>Řízení směru a úhlu reflektoru</w:t>
-            </w:r>
-            <w:r>
-              <w:rPr>
-                <w:rFonts w:ascii="Arial" w:eastAsia="Times New Roman" w:hAnsi="Arial" w:cs="Arial"/>
-                <w:sz w:val="20"/>
-                <w:szCs w:val="24"/>
-                <w:lang w:eastAsia="cs-CZ"/>
-              </w:rPr>
-              <w:tab/>
+              <w:cnfStyle w:val="000000000000" w:firstRow="0" w:lastRow="0" w:firstColumn="0" w:lastColumn="0" w:oddVBand="0" w:evenVBand="0" w:oddHBand="0" w:evenHBand="0" w:firstRowFirstColumn="0" w:firstRowLastColumn="0" w:lastRowFirstColumn="0" w:lastRowLastColumn="0"/>
+              <w:rPr>
+                <w:rFonts w:ascii="Arial" w:eastAsia="Times New Roman" w:hAnsi="Arial" w:cs="Arial"/>
+                <w:sz w:val="20"/>
+                <w:szCs w:val="24"/>
+                <w:lang w:eastAsia="cs-CZ"/>
+              </w:rPr>
+            </w:pPr>
+            <w:r>
+              <w:rPr>
+                <w:rFonts w:ascii="Arial" w:eastAsia="Times New Roman" w:hAnsi="Arial" w:cs="Arial"/>
+                <w:sz w:val="20"/>
+                <w:szCs w:val="24"/>
+                <w:lang w:eastAsia="cs-CZ"/>
+              </w:rPr>
+              <w:t>Modifikace polohy zdroje světla</w:t>
             </w:r>
           </w:p>
         </w:tc>
@@ -4197,7 +4074,7 @@
                 <w:lang w:eastAsia="cs-CZ"/>
               </w:rPr>
             </w:pPr>
-            <w:ins w:id="33" w:author="Kolář Matěj" w:date="2023-11-01T10:44:00Z">
+            <w:ins w:id="34" w:author="Kolář Matěj" w:date="2023-10-18T13:51:00Z">
               <w:r>
                 <w:rPr>
                   <w:rFonts w:ascii="Times New Roman" w:eastAsia="Times New Roman" w:hAnsi="Times New Roman" w:cs="Times New Roman"/>
@@ -4256,7 +4133,7 @@
           <w:tcPr>
             <w:cnfStyle w:val="001000000000" w:firstRow="0" w:lastRow="0" w:firstColumn="1" w:lastColumn="0" w:oddVBand="0" w:evenVBand="0" w:oddHBand="0" w:evenHBand="0" w:firstRowFirstColumn="0" w:firstRowLastColumn="0" w:lastRowFirstColumn="0" w:lastRowLastColumn="0"/>
             <w:tcW w:w="1758" w:type="dxa"/>
-            <w:vMerge w:val="restart"/>
+            <w:vMerge/>
             <w:tcBorders>
               <w:left w:val="single" w:sz="4" w:space="0" w:color="auto"/>
             </w:tcBorders>
@@ -4272,16 +4149,6 @@
                 <w:lang w:eastAsia="cs-CZ"/>
               </w:rPr>
             </w:pPr>
-            <w:r>
-              <w:rPr>
-                <w:rFonts w:ascii="Arial" w:eastAsia="Times New Roman" w:hAnsi="Arial" w:cs="Arial"/>
-                <w:i w:val="0"/>
-                <w:sz w:val="20"/>
-                <w:szCs w:val="24"/>
-                <w:lang w:eastAsia="cs-CZ"/>
-              </w:rPr>
-              <w:t>Pohyb</w:t>
-            </w:r>
           </w:p>
         </w:tc>
         <w:tc>
@@ -4308,7 +4175,7 @@
                 <w:szCs w:val="24"/>
                 <w:lang w:eastAsia="cs-CZ"/>
               </w:rPr>
-              <w:t>Pohyb objektu ve scéně</w:t>
+              <w:t>Reflektorový zdroj světla</w:t>
             </w:r>
           </w:p>
         </w:tc>
@@ -4328,7 +4195,7 @@
                 <w:lang w:eastAsia="cs-CZ"/>
               </w:rPr>
             </w:pPr>
-            <w:ins w:id="34" w:author="Kolář Matěj" w:date="2023-09-28T14:22:00Z">
+            <w:ins w:id="35" w:author="Kolář Matěj" w:date="2023-11-01T10:44:00Z">
               <w:r>
                 <w:rPr>
                   <w:rFonts w:ascii="Times New Roman" w:eastAsia="Times New Roman" w:hAnsi="Times New Roman" w:cs="Times New Roman"/>
@@ -4358,6 +4225,18 @@
                 <w:lang w:eastAsia="cs-CZ"/>
               </w:rPr>
             </w:pPr>
+            <w:ins w:id="36" w:author="Kolář Matěj" w:date="2023-11-05T11:53:00Z">
+              <w:r>
+                <w:rPr>
+                  <w:rFonts w:ascii="Times New Roman" w:eastAsia="Times New Roman" w:hAnsi="Times New Roman" w:cs="Times New Roman"/>
+                  <w:sz w:val="20"/>
+                  <w:szCs w:val="20"/>
+                  <w:highlight w:val="yellow"/>
+                  <w:lang w:eastAsia="cs-CZ"/>
+                </w:rPr>
+                <w:t>L</w:t>
+              </w:r>
+            </w:ins>
           </w:p>
         </w:tc>
         <w:tc>
@@ -4380,115 +4259,6 @@
       </w:tr>
       <w:tr>
         <w:trPr>
-          <w:trHeight w:val="255"/>
-        </w:trPr>
-        <w:tc>
-          <w:tcPr>
-            <w:cnfStyle w:val="001000000000" w:firstRow="0" w:lastRow="0" w:firstColumn="1" w:lastColumn="0" w:oddVBand="0" w:evenVBand="0" w:oddHBand="0" w:evenHBand="0" w:firstRowFirstColumn="0" w:firstRowLastColumn="0" w:lastRowFirstColumn="0" w:lastRowLastColumn="0"/>
-            <w:tcW w:w="1758" w:type="dxa"/>
-            <w:vMerge/>
-            <w:tcBorders>
-              <w:left w:val="single" w:sz="4" w:space="0" w:color="auto"/>
-            </w:tcBorders>
-            <w:noWrap/>
-          </w:tcPr>
-          <w:p>
-            <w:pPr>
-              <w:rPr>
-                <w:rFonts w:ascii="Arial" w:eastAsia="Times New Roman" w:hAnsi="Arial" w:cs="Arial"/>
-                <w:i w:val="0"/>
-                <w:sz w:val="20"/>
-                <w:szCs w:val="24"/>
-                <w:lang w:eastAsia="cs-CZ"/>
-              </w:rPr>
-            </w:pPr>
-          </w:p>
-        </w:tc>
-        <w:tc>
-          <w:tcPr>
-            <w:tcW w:w="4332" w:type="dxa"/>
-          </w:tcPr>
-          <w:p>
-            <w:pPr>
-              <w:tabs>
-                <w:tab w:val="left" w:pos="3143"/>
-              </w:tabs>
-              <w:cnfStyle w:val="000000000000" w:firstRow="0" w:lastRow="0" w:firstColumn="0" w:lastColumn="0" w:oddVBand="0" w:evenVBand="0" w:oddHBand="0" w:evenHBand="0" w:firstRowFirstColumn="0" w:firstRowLastColumn="0" w:lastRowFirstColumn="0" w:lastRowLastColumn="0"/>
-              <w:rPr>
-                <w:rFonts w:ascii="Arial" w:eastAsia="Times New Roman" w:hAnsi="Arial" w:cs="Arial"/>
-                <w:sz w:val="20"/>
-                <w:szCs w:val="24"/>
-                <w:lang w:eastAsia="cs-CZ"/>
-              </w:rPr>
-            </w:pPr>
-            <w:r>
-              <w:rPr>
-                <w:rFonts w:ascii="Arial" w:eastAsia="Times New Roman" w:hAnsi="Arial" w:cs="Arial"/>
-                <w:sz w:val="20"/>
-                <w:szCs w:val="24"/>
-                <w:lang w:eastAsia="cs-CZ"/>
-              </w:rPr>
-              <w:t>Pohyb světla společně s objektem</w:t>
-            </w:r>
-          </w:p>
-        </w:tc>
-        <w:tc>
-          <w:tcPr>
-            <w:tcW w:w="1347" w:type="dxa"/>
-            <w:noWrap/>
-          </w:tcPr>
-          <w:p>
-            <w:pPr>
-              <w:cnfStyle w:val="000000000000" w:firstRow="0" w:lastRow="0" w:firstColumn="0" w:lastColumn="0" w:oddVBand="0" w:evenVBand="0" w:oddHBand="0" w:evenHBand="0" w:firstRowFirstColumn="0" w:firstRowLastColumn="0" w:lastRowFirstColumn="0" w:lastRowLastColumn="0"/>
-              <w:rPr>
-                <w:rFonts w:ascii="Times New Roman" w:eastAsia="Times New Roman" w:hAnsi="Times New Roman" w:cs="Times New Roman"/>
-                <w:sz w:val="20"/>
-                <w:szCs w:val="20"/>
-                <w:highlight w:val="yellow"/>
-                <w:lang w:eastAsia="cs-CZ"/>
-              </w:rPr>
-            </w:pPr>
-          </w:p>
-        </w:tc>
-        <w:tc>
-          <w:tcPr>
-            <w:tcW w:w="1249" w:type="dxa"/>
-            <w:noWrap/>
-          </w:tcPr>
-          <w:p>
-            <w:pPr>
-              <w:cnfStyle w:val="000000000000" w:firstRow="0" w:lastRow="0" w:firstColumn="0" w:lastColumn="0" w:oddVBand="0" w:evenVBand="0" w:oddHBand="0" w:evenHBand="0" w:firstRowFirstColumn="0" w:firstRowLastColumn="0" w:lastRowFirstColumn="0" w:lastRowLastColumn="0"/>
-              <w:rPr>
-                <w:rFonts w:ascii="Times New Roman" w:eastAsia="Times New Roman" w:hAnsi="Times New Roman" w:cs="Times New Roman"/>
-                <w:sz w:val="20"/>
-                <w:szCs w:val="20"/>
-                <w:highlight w:val="yellow"/>
-                <w:lang w:eastAsia="cs-CZ"/>
-              </w:rPr>
-            </w:pPr>
-          </w:p>
-        </w:tc>
-        <w:tc>
-          <w:tcPr>
-            <w:tcW w:w="2217" w:type="dxa"/>
-            <w:noWrap/>
-          </w:tcPr>
-          <w:p>
-            <w:pPr>
-              <w:cnfStyle w:val="000000000000" w:firstRow="0" w:lastRow="0" w:firstColumn="0" w:lastColumn="0" w:oddVBand="0" w:evenVBand="0" w:oddHBand="0" w:evenHBand="0" w:firstRowFirstColumn="0" w:firstRowLastColumn="0" w:lastRowFirstColumn="0" w:lastRowLastColumn="0"/>
-              <w:rPr>
-                <w:rFonts w:ascii="Times New Roman" w:eastAsia="Times New Roman" w:hAnsi="Times New Roman" w:cs="Times New Roman"/>
-                <w:sz w:val="20"/>
-                <w:szCs w:val="20"/>
-                <w:lang w:eastAsia="cs-CZ"/>
-              </w:rPr>
-            </w:pPr>
-          </w:p>
-        </w:tc>
-      </w:tr>
-      <w:tr>
-        <w:trPr>
-          <w:cnfStyle w:val="000000100000" w:firstRow="0" w:lastRow="0" w:firstColumn="0" w:lastColumn="0" w:oddVBand="0" w:evenVBand="0" w:oddHBand="1" w:evenHBand="0" w:firstRowFirstColumn="0" w:firstRowLastColumn="0" w:lastRowFirstColumn="0" w:lastRowLastColumn="0"/>
           <w:trHeight w:val="255"/>
         </w:trPr>
         <w:tc>
@@ -4523,22 +4293,31 @@
               <w:tabs>
                 <w:tab w:val="left" w:pos="3143"/>
               </w:tabs>
-              <w:cnfStyle w:val="000000100000" w:firstRow="0" w:lastRow="0" w:firstColumn="0" w:lastColumn="0" w:oddVBand="0" w:evenVBand="0" w:oddHBand="1" w:evenHBand="0" w:firstRowFirstColumn="0" w:firstRowLastColumn="0" w:lastRowFirstColumn="0" w:lastRowLastColumn="0"/>
-              <w:rPr>
-                <w:rFonts w:ascii="Arial" w:eastAsia="Times New Roman" w:hAnsi="Arial" w:cs="Arial"/>
-                <w:sz w:val="20"/>
-                <w:szCs w:val="24"/>
-                <w:lang w:eastAsia="cs-CZ"/>
-              </w:rPr>
-            </w:pPr>
-            <w:r>
-              <w:rPr>
-                <w:rFonts w:ascii="Arial" w:eastAsia="Times New Roman" w:hAnsi="Arial" w:cs="Arial"/>
-                <w:sz w:val="20"/>
-                <w:szCs w:val="24"/>
-                <w:lang w:eastAsia="cs-CZ"/>
-              </w:rPr>
-              <w:t>Pohyb světla společně s kamerou</w:t>
+              <w:cnfStyle w:val="000000000000" w:firstRow="0" w:lastRow="0" w:firstColumn="0" w:lastColumn="0" w:oddVBand="0" w:evenVBand="0" w:oddHBand="0" w:evenHBand="0" w:firstRowFirstColumn="0" w:firstRowLastColumn="0" w:lastRowFirstColumn="0" w:lastRowLastColumn="0"/>
+              <w:rPr>
+                <w:rFonts w:ascii="Arial" w:eastAsia="Times New Roman" w:hAnsi="Arial" w:cs="Arial"/>
+                <w:sz w:val="20"/>
+                <w:szCs w:val="24"/>
+                <w:lang w:eastAsia="cs-CZ"/>
+              </w:rPr>
+            </w:pPr>
+            <w:r>
+              <w:rPr>
+                <w:rFonts w:ascii="Arial" w:eastAsia="Times New Roman" w:hAnsi="Arial" w:cs="Arial"/>
+                <w:sz w:val="20"/>
+                <w:szCs w:val="24"/>
+                <w:lang w:eastAsia="cs-CZ"/>
+              </w:rPr>
+              <w:t>Řízení směru a úhlu reflektoru</w:t>
+            </w:r>
+            <w:r>
+              <w:rPr>
+                <w:rFonts w:ascii="Arial" w:eastAsia="Times New Roman" w:hAnsi="Arial" w:cs="Arial"/>
+                <w:sz w:val="20"/>
+                <w:szCs w:val="24"/>
+                <w:lang w:eastAsia="cs-CZ"/>
+              </w:rPr>
+              <w:tab/>
             </w:r>
           </w:p>
         </w:tc>
@@ -4549,16 +4328,16 @@
           </w:tcPr>
           <w:p>
             <w:pPr>
-              <w:cnfStyle w:val="000000100000" w:firstRow="0" w:lastRow="0" w:firstColumn="0" w:lastColumn="0" w:oddVBand="0" w:evenVBand="0" w:oddHBand="1" w:evenHBand="0" w:firstRowFirstColumn="0" w:firstRowLastColumn="0" w:lastRowFirstColumn="0" w:lastRowLastColumn="0"/>
-              <w:rPr>
-                <w:rFonts w:ascii="Times New Roman" w:eastAsia="Times New Roman" w:hAnsi="Times New Roman" w:cs="Times New Roman"/>
-                <w:sz w:val="20"/>
-                <w:szCs w:val="20"/>
-                <w:highlight w:val="yellow"/>
-                <w:lang w:eastAsia="cs-CZ"/>
-              </w:rPr>
-            </w:pPr>
-            <w:ins w:id="35" w:author="Kolář Matěj" w:date="2023-10-18T15:37:00Z">
+              <w:cnfStyle w:val="000000000000" w:firstRow="0" w:lastRow="0" w:firstColumn="0" w:lastColumn="0" w:oddVBand="0" w:evenVBand="0" w:oddHBand="0" w:evenHBand="0" w:firstRowFirstColumn="0" w:firstRowLastColumn="0" w:lastRowFirstColumn="0" w:lastRowLastColumn="0"/>
+              <w:rPr>
+                <w:rFonts w:ascii="Times New Roman" w:eastAsia="Times New Roman" w:hAnsi="Times New Roman" w:cs="Times New Roman"/>
+                <w:sz w:val="20"/>
+                <w:szCs w:val="20"/>
+                <w:highlight w:val="yellow"/>
+                <w:lang w:eastAsia="cs-CZ"/>
+              </w:rPr>
+            </w:pPr>
+            <w:ins w:id="37" w:author="Kolář Matěj" w:date="2023-11-01T10:44:00Z">
               <w:r>
                 <w:rPr>
                   <w:rFonts w:ascii="Times New Roman" w:eastAsia="Times New Roman" w:hAnsi="Times New Roman" w:cs="Times New Roman"/>
@@ -4579,6 +4358,379 @@
           </w:tcPr>
           <w:p>
             <w:pPr>
+              <w:cnfStyle w:val="000000000000" w:firstRow="0" w:lastRow="0" w:firstColumn="0" w:lastColumn="0" w:oddVBand="0" w:evenVBand="0" w:oddHBand="0" w:evenHBand="0" w:firstRowFirstColumn="0" w:firstRowLastColumn="0" w:lastRowFirstColumn="0" w:lastRowLastColumn="0"/>
+              <w:rPr>
+                <w:rFonts w:ascii="Times New Roman" w:eastAsia="Times New Roman" w:hAnsi="Times New Roman" w:cs="Times New Roman"/>
+                <w:sz w:val="20"/>
+                <w:szCs w:val="20"/>
+                <w:highlight w:val="yellow"/>
+                <w:lang w:eastAsia="cs-CZ"/>
+              </w:rPr>
+            </w:pPr>
+          </w:p>
+        </w:tc>
+        <w:tc>
+          <w:tcPr>
+            <w:tcW w:w="2217" w:type="dxa"/>
+            <w:noWrap/>
+          </w:tcPr>
+          <w:p>
+            <w:pPr>
+              <w:cnfStyle w:val="000000000000" w:firstRow="0" w:lastRow="0" w:firstColumn="0" w:lastColumn="0" w:oddVBand="0" w:evenVBand="0" w:oddHBand="0" w:evenHBand="0" w:firstRowFirstColumn="0" w:firstRowLastColumn="0" w:lastRowFirstColumn="0" w:lastRowLastColumn="0"/>
+              <w:rPr>
+                <w:rFonts w:ascii="Times New Roman" w:eastAsia="Times New Roman" w:hAnsi="Times New Roman" w:cs="Times New Roman"/>
+                <w:sz w:val="20"/>
+                <w:szCs w:val="20"/>
+                <w:lang w:eastAsia="cs-CZ"/>
+              </w:rPr>
+            </w:pPr>
+          </w:p>
+        </w:tc>
+      </w:tr>
+      <w:tr>
+        <w:trPr>
+          <w:cnfStyle w:val="000000100000" w:firstRow="0" w:lastRow="0" w:firstColumn="0" w:lastColumn="0" w:oddVBand="0" w:evenVBand="0" w:oddHBand="1" w:evenHBand="0" w:firstRowFirstColumn="0" w:firstRowLastColumn="0" w:lastRowFirstColumn="0" w:lastRowLastColumn="0"/>
+          <w:trHeight w:val="255"/>
+        </w:trPr>
+        <w:tc>
+          <w:tcPr>
+            <w:cnfStyle w:val="001000000000" w:firstRow="0" w:lastRow="0" w:firstColumn="1" w:lastColumn="0" w:oddVBand="0" w:evenVBand="0" w:oddHBand="0" w:evenHBand="0" w:firstRowFirstColumn="0" w:firstRowLastColumn="0" w:lastRowFirstColumn="0" w:lastRowLastColumn="0"/>
+            <w:tcW w:w="1758" w:type="dxa"/>
+            <w:vMerge w:val="restart"/>
+            <w:tcBorders>
+              <w:left w:val="single" w:sz="4" w:space="0" w:color="auto"/>
+            </w:tcBorders>
+            <w:noWrap/>
+          </w:tcPr>
+          <w:p>
+            <w:pPr>
+              <w:rPr>
+                <w:rFonts w:ascii="Arial" w:eastAsia="Times New Roman" w:hAnsi="Arial" w:cs="Arial"/>
+                <w:i w:val="0"/>
+                <w:sz w:val="20"/>
+                <w:szCs w:val="24"/>
+                <w:lang w:eastAsia="cs-CZ"/>
+              </w:rPr>
+            </w:pPr>
+            <w:r>
+              <w:rPr>
+                <w:rFonts w:ascii="Arial" w:eastAsia="Times New Roman" w:hAnsi="Arial" w:cs="Arial"/>
+                <w:i w:val="0"/>
+                <w:sz w:val="20"/>
+                <w:szCs w:val="24"/>
+                <w:lang w:eastAsia="cs-CZ"/>
+              </w:rPr>
+              <w:t>Pohyb</w:t>
+            </w:r>
+          </w:p>
+        </w:tc>
+        <w:tc>
+          <w:tcPr>
+            <w:tcW w:w="4332" w:type="dxa"/>
+          </w:tcPr>
+          <w:p>
+            <w:pPr>
+              <w:tabs>
+                <w:tab w:val="left" w:pos="3143"/>
+              </w:tabs>
+              <w:cnfStyle w:val="000000100000" w:firstRow="0" w:lastRow="0" w:firstColumn="0" w:lastColumn="0" w:oddVBand="0" w:evenVBand="0" w:oddHBand="1" w:evenHBand="0" w:firstRowFirstColumn="0" w:firstRowLastColumn="0" w:lastRowFirstColumn="0" w:lastRowLastColumn="0"/>
+              <w:rPr>
+                <w:rFonts w:ascii="Arial" w:eastAsia="Times New Roman" w:hAnsi="Arial" w:cs="Arial"/>
+                <w:sz w:val="20"/>
+                <w:szCs w:val="24"/>
+                <w:lang w:eastAsia="cs-CZ"/>
+              </w:rPr>
+            </w:pPr>
+            <w:r>
+              <w:rPr>
+                <w:rFonts w:ascii="Arial" w:eastAsia="Times New Roman" w:hAnsi="Arial" w:cs="Arial"/>
+                <w:sz w:val="20"/>
+                <w:szCs w:val="24"/>
+                <w:lang w:eastAsia="cs-CZ"/>
+              </w:rPr>
+              <w:t>Pohyb objektu ve scéně</w:t>
+            </w:r>
+          </w:p>
+        </w:tc>
+        <w:tc>
+          <w:tcPr>
+            <w:tcW w:w="1347" w:type="dxa"/>
+            <w:noWrap/>
+          </w:tcPr>
+          <w:p>
+            <w:pPr>
+              <w:cnfStyle w:val="000000100000" w:firstRow="0" w:lastRow="0" w:firstColumn="0" w:lastColumn="0" w:oddVBand="0" w:evenVBand="0" w:oddHBand="1" w:evenHBand="0" w:firstRowFirstColumn="0" w:firstRowLastColumn="0" w:lastRowFirstColumn="0" w:lastRowLastColumn="0"/>
+              <w:rPr>
+                <w:rFonts w:ascii="Times New Roman" w:eastAsia="Times New Roman" w:hAnsi="Times New Roman" w:cs="Times New Roman"/>
+                <w:sz w:val="20"/>
+                <w:szCs w:val="20"/>
+                <w:highlight w:val="yellow"/>
+                <w:lang w:eastAsia="cs-CZ"/>
+              </w:rPr>
+            </w:pPr>
+            <w:ins w:id="38" w:author="Kolář Matěj" w:date="2023-09-28T14:22:00Z">
+              <w:r>
+                <w:rPr>
+                  <w:rFonts w:ascii="Times New Roman" w:eastAsia="Times New Roman" w:hAnsi="Times New Roman" w:cs="Times New Roman"/>
+                  <w:sz w:val="20"/>
+                  <w:szCs w:val="20"/>
+                  <w:highlight w:val="yellow"/>
+                  <w:lang w:eastAsia="cs-CZ"/>
+                </w:rPr>
+                <w:t>1</w:t>
+              </w:r>
+            </w:ins>
+          </w:p>
+        </w:tc>
+        <w:tc>
+          <w:tcPr>
+            <w:tcW w:w="1249" w:type="dxa"/>
+            <w:noWrap/>
+          </w:tcPr>
+          <w:p>
+            <w:pPr>
+              <w:cnfStyle w:val="000000100000" w:firstRow="0" w:lastRow="0" w:firstColumn="0" w:lastColumn="0" w:oddVBand="0" w:evenVBand="0" w:oddHBand="1" w:evenHBand="0" w:firstRowFirstColumn="0" w:firstRowLastColumn="0" w:lastRowFirstColumn="0" w:lastRowLastColumn="0"/>
+              <w:rPr>
+                <w:rFonts w:ascii="Times New Roman" w:eastAsia="Times New Roman" w:hAnsi="Times New Roman" w:cs="Times New Roman"/>
+                <w:sz w:val="20"/>
+                <w:szCs w:val="20"/>
+                <w:highlight w:val="yellow"/>
+                <w:lang w:eastAsia="cs-CZ"/>
+              </w:rPr>
+            </w:pPr>
+          </w:p>
+        </w:tc>
+        <w:tc>
+          <w:tcPr>
+            <w:tcW w:w="2217" w:type="dxa"/>
+            <w:noWrap/>
+          </w:tcPr>
+          <w:p>
+            <w:pPr>
+              <w:cnfStyle w:val="000000100000" w:firstRow="0" w:lastRow="0" w:firstColumn="0" w:lastColumn="0" w:oddVBand="0" w:evenVBand="0" w:oddHBand="1" w:evenHBand="0" w:firstRowFirstColumn="0" w:firstRowLastColumn="0" w:lastRowFirstColumn="0" w:lastRowLastColumn="0"/>
+              <w:rPr>
+                <w:rFonts w:ascii="Times New Roman" w:eastAsia="Times New Roman" w:hAnsi="Times New Roman" w:cs="Times New Roman"/>
+                <w:sz w:val="20"/>
+                <w:szCs w:val="20"/>
+                <w:lang w:eastAsia="cs-CZ"/>
+              </w:rPr>
+            </w:pPr>
+          </w:p>
+        </w:tc>
+      </w:tr>
+      <w:tr>
+        <w:trPr>
+          <w:trHeight w:val="255"/>
+        </w:trPr>
+        <w:tc>
+          <w:tcPr>
+            <w:cnfStyle w:val="001000000000" w:firstRow="0" w:lastRow="0" w:firstColumn="1" w:lastColumn="0" w:oddVBand="0" w:evenVBand="0" w:oddHBand="0" w:evenHBand="0" w:firstRowFirstColumn="0" w:firstRowLastColumn="0" w:lastRowFirstColumn="0" w:lastRowLastColumn="0"/>
+            <w:tcW w:w="1758" w:type="dxa"/>
+            <w:vMerge/>
+            <w:tcBorders>
+              <w:left w:val="single" w:sz="4" w:space="0" w:color="auto"/>
+            </w:tcBorders>
+            <w:noWrap/>
+          </w:tcPr>
+          <w:p>
+            <w:pPr>
+              <w:rPr>
+                <w:rFonts w:ascii="Arial" w:eastAsia="Times New Roman" w:hAnsi="Arial" w:cs="Arial"/>
+                <w:i w:val="0"/>
+                <w:sz w:val="20"/>
+                <w:szCs w:val="24"/>
+                <w:lang w:eastAsia="cs-CZ"/>
+              </w:rPr>
+            </w:pPr>
+          </w:p>
+        </w:tc>
+        <w:tc>
+          <w:tcPr>
+            <w:tcW w:w="4332" w:type="dxa"/>
+          </w:tcPr>
+          <w:p>
+            <w:pPr>
+              <w:tabs>
+                <w:tab w:val="left" w:pos="3143"/>
+              </w:tabs>
+              <w:cnfStyle w:val="000000000000" w:firstRow="0" w:lastRow="0" w:firstColumn="0" w:lastColumn="0" w:oddVBand="0" w:evenVBand="0" w:oddHBand="0" w:evenHBand="0" w:firstRowFirstColumn="0" w:firstRowLastColumn="0" w:lastRowFirstColumn="0" w:lastRowLastColumn="0"/>
+              <w:rPr>
+                <w:rFonts w:ascii="Arial" w:eastAsia="Times New Roman" w:hAnsi="Arial" w:cs="Arial"/>
+                <w:sz w:val="20"/>
+                <w:szCs w:val="24"/>
+                <w:lang w:eastAsia="cs-CZ"/>
+              </w:rPr>
+            </w:pPr>
+            <w:r>
+              <w:rPr>
+                <w:rFonts w:ascii="Arial" w:eastAsia="Times New Roman" w:hAnsi="Arial" w:cs="Arial"/>
+                <w:sz w:val="20"/>
+                <w:szCs w:val="24"/>
+                <w:lang w:eastAsia="cs-CZ"/>
+              </w:rPr>
+              <w:t>Pohyb světla společně s objektem</w:t>
+            </w:r>
+          </w:p>
+        </w:tc>
+        <w:tc>
+          <w:tcPr>
+            <w:tcW w:w="1347" w:type="dxa"/>
+            <w:noWrap/>
+          </w:tcPr>
+          <w:p>
+            <w:pPr>
+              <w:cnfStyle w:val="000000000000" w:firstRow="0" w:lastRow="0" w:firstColumn="0" w:lastColumn="0" w:oddVBand="0" w:evenVBand="0" w:oddHBand="0" w:evenHBand="0" w:firstRowFirstColumn="0" w:firstRowLastColumn="0" w:lastRowFirstColumn="0" w:lastRowLastColumn="0"/>
+              <w:rPr>
+                <w:rFonts w:ascii="Times New Roman" w:eastAsia="Times New Roman" w:hAnsi="Times New Roman" w:cs="Times New Roman"/>
+                <w:sz w:val="20"/>
+                <w:szCs w:val="20"/>
+                <w:highlight w:val="yellow"/>
+                <w:lang w:eastAsia="cs-CZ"/>
+              </w:rPr>
+            </w:pPr>
+            <w:ins w:id="39" w:author="Kolář Matěj" w:date="2023-11-05T11:47:00Z">
+              <w:r>
+                <w:rPr>
+                  <w:rFonts w:ascii="Times New Roman" w:eastAsia="Times New Roman" w:hAnsi="Times New Roman" w:cs="Times New Roman"/>
+                  <w:sz w:val="20"/>
+                  <w:szCs w:val="20"/>
+                  <w:highlight w:val="yellow"/>
+                  <w:lang w:eastAsia="cs-CZ"/>
+                </w:rPr>
+                <w:t>1</w:t>
+              </w:r>
+            </w:ins>
+          </w:p>
+        </w:tc>
+        <w:tc>
+          <w:tcPr>
+            <w:tcW w:w="1249" w:type="dxa"/>
+            <w:noWrap/>
+          </w:tcPr>
+          <w:p>
+            <w:pPr>
+              <w:cnfStyle w:val="000000000000" w:firstRow="0" w:lastRow="0" w:firstColumn="0" w:lastColumn="0" w:oddVBand="0" w:evenVBand="0" w:oddHBand="0" w:evenHBand="0" w:firstRowFirstColumn="0" w:firstRowLastColumn="0" w:lastRowFirstColumn="0" w:lastRowLastColumn="0"/>
+              <w:rPr>
+                <w:rFonts w:ascii="Times New Roman" w:eastAsia="Times New Roman" w:hAnsi="Times New Roman" w:cs="Times New Roman"/>
+                <w:sz w:val="20"/>
+                <w:szCs w:val="20"/>
+                <w:highlight w:val="yellow"/>
+                <w:lang w:eastAsia="cs-CZ"/>
+              </w:rPr>
+            </w:pPr>
+          </w:p>
+        </w:tc>
+        <w:tc>
+          <w:tcPr>
+            <w:tcW w:w="2217" w:type="dxa"/>
+            <w:noWrap/>
+          </w:tcPr>
+          <w:p>
+            <w:pPr>
+              <w:cnfStyle w:val="000000000000" w:firstRow="0" w:lastRow="0" w:firstColumn="0" w:lastColumn="0" w:oddVBand="0" w:evenVBand="0" w:oddHBand="0" w:evenHBand="0" w:firstRowFirstColumn="0" w:firstRowLastColumn="0" w:lastRowFirstColumn="0" w:lastRowLastColumn="0"/>
+              <w:rPr>
+                <w:rFonts w:ascii="Times New Roman" w:eastAsia="Times New Roman" w:hAnsi="Times New Roman" w:cs="Times New Roman"/>
+                <w:sz w:val="20"/>
+                <w:szCs w:val="20"/>
+                <w:lang w:eastAsia="cs-CZ"/>
+              </w:rPr>
+            </w:pPr>
+          </w:p>
+        </w:tc>
+      </w:tr>
+      <w:tr>
+        <w:trPr>
+          <w:cnfStyle w:val="000000100000" w:firstRow="0" w:lastRow="0" w:firstColumn="0" w:lastColumn="0" w:oddVBand="0" w:evenVBand="0" w:oddHBand="1" w:evenHBand="0" w:firstRowFirstColumn="0" w:firstRowLastColumn="0" w:lastRowFirstColumn="0" w:lastRowLastColumn="0"/>
+          <w:trHeight w:val="255"/>
+        </w:trPr>
+        <w:tc>
+          <w:tcPr>
+            <w:cnfStyle w:val="001000000000" w:firstRow="0" w:lastRow="0" w:firstColumn="1" w:lastColumn="0" w:oddVBand="0" w:evenVBand="0" w:oddHBand="0" w:evenHBand="0" w:firstRowFirstColumn="0" w:firstRowLastColumn="0" w:lastRowFirstColumn="0" w:lastRowLastColumn="0"/>
+            <w:tcW w:w="1758" w:type="dxa"/>
+            <w:vMerge/>
+            <w:tcBorders>
+              <w:left w:val="single" w:sz="4" w:space="0" w:color="auto"/>
+              <w:bottom w:val="single" w:sz="4" w:space="0" w:color="auto"/>
+            </w:tcBorders>
+            <w:noWrap/>
+          </w:tcPr>
+          <w:p>
+            <w:pPr>
+              <w:rPr>
+                <w:rFonts w:ascii="Arial" w:eastAsia="Times New Roman" w:hAnsi="Arial" w:cs="Arial"/>
+                <w:i w:val="0"/>
+                <w:sz w:val="20"/>
+                <w:szCs w:val="24"/>
+                <w:lang w:eastAsia="cs-CZ"/>
+              </w:rPr>
+            </w:pPr>
+          </w:p>
+        </w:tc>
+        <w:tc>
+          <w:tcPr>
+            <w:tcW w:w="4332" w:type="dxa"/>
+          </w:tcPr>
+          <w:p>
+            <w:pPr>
+              <w:tabs>
+                <w:tab w:val="left" w:pos="3143"/>
+              </w:tabs>
+              <w:cnfStyle w:val="000000100000" w:firstRow="0" w:lastRow="0" w:firstColumn="0" w:lastColumn="0" w:oddVBand="0" w:evenVBand="0" w:oddHBand="1" w:evenHBand="0" w:firstRowFirstColumn="0" w:firstRowLastColumn="0" w:lastRowFirstColumn="0" w:lastRowLastColumn="0"/>
+              <w:rPr>
+                <w:rFonts w:ascii="Arial" w:eastAsia="Times New Roman" w:hAnsi="Arial" w:cs="Arial"/>
+                <w:sz w:val="20"/>
+                <w:szCs w:val="24"/>
+                <w:lang w:eastAsia="cs-CZ"/>
+              </w:rPr>
+            </w:pPr>
+            <w:r>
+              <w:rPr>
+                <w:rFonts w:ascii="Arial" w:eastAsia="Times New Roman" w:hAnsi="Arial" w:cs="Arial"/>
+                <w:sz w:val="20"/>
+                <w:szCs w:val="24"/>
+                <w:lang w:eastAsia="cs-CZ"/>
+              </w:rPr>
+              <w:t>Pohyb světla společně s kamerou</w:t>
+            </w:r>
+          </w:p>
+        </w:tc>
+        <w:tc>
+          <w:tcPr>
+            <w:tcW w:w="1347" w:type="dxa"/>
+            <w:noWrap/>
+          </w:tcPr>
+          <w:p>
+            <w:pPr>
+              <w:cnfStyle w:val="000000100000" w:firstRow="0" w:lastRow="0" w:firstColumn="0" w:lastColumn="0" w:oddVBand="0" w:evenVBand="0" w:oddHBand="1" w:evenHBand="0" w:firstRowFirstColumn="0" w:firstRowLastColumn="0" w:lastRowFirstColumn="0" w:lastRowLastColumn="0"/>
+              <w:rPr>
+                <w:rFonts w:ascii="Times New Roman" w:eastAsia="Times New Roman" w:hAnsi="Times New Roman" w:cs="Times New Roman"/>
+                <w:sz w:val="20"/>
+                <w:szCs w:val="20"/>
+                <w:highlight w:val="yellow"/>
+                <w:lang w:eastAsia="cs-CZ"/>
+              </w:rPr>
+            </w:pPr>
+            <w:ins w:id="40" w:author="Kolář Matěj" w:date="2023-10-18T15:37:00Z">
+              <w:r>
+                <w:rPr>
+                  <w:rFonts w:ascii="Times New Roman" w:eastAsia="Times New Roman" w:hAnsi="Times New Roman" w:cs="Times New Roman"/>
+                  <w:sz w:val="20"/>
+                  <w:szCs w:val="20"/>
+                  <w:highlight w:val="yellow"/>
+                  <w:lang w:eastAsia="cs-CZ"/>
+                </w:rPr>
+                <w:t>1</w:t>
+              </w:r>
+            </w:ins>
+          </w:p>
+        </w:tc>
+        <w:tc>
+          <w:tcPr>
+            <w:tcW w:w="1249" w:type="dxa"/>
+            <w:noWrap/>
+          </w:tcPr>
+          <w:p>
+            <w:pPr>
               <w:cnfStyle w:val="000000100000" w:firstRow="0" w:lastRow="0" w:firstColumn="0" w:lastColumn="0" w:oddVBand="0" w:evenVBand="0" w:oddHBand="1" w:evenHBand="0" w:firstRowFirstColumn="0" w:firstRowLastColumn="0" w:lastRowFirstColumn="0" w:lastRowLastColumn="0"/>
               <w:rPr>
                 <w:rFonts w:ascii="Times New Roman" w:eastAsia="Times New Roman" w:hAnsi="Times New Roman" w:cs="Times New Roman"/>
@@ -4641,7 +4793,29 @@
                 <w:szCs w:val="24"/>
                 <w:lang w:eastAsia="cs-CZ"/>
               </w:rPr>
-              <w:t xml:space="preserve"> Animace pomocí morfování tvaru a blendování textury </w:t>
+              <w:t xml:space="preserve"> Animace pomocí morfování tvaru a </w:t>
+            </w:r>
+            <w:proofErr w:type="spellStart"/>
+            <w:r>
+              <w:rPr>
+                <w:rFonts w:ascii="Arial" w:eastAsia="Times New Roman" w:hAnsi="Arial" w:cs="Arial"/>
+                <w:i w:val="0"/>
+                <w:sz w:val="20"/>
+                <w:szCs w:val="24"/>
+                <w:lang w:eastAsia="cs-CZ"/>
+              </w:rPr>
+              <w:t>blendování</w:t>
+            </w:r>
+            <w:proofErr w:type="spellEnd"/>
+            <w:r>
+              <w:rPr>
+                <w:rFonts w:ascii="Arial" w:eastAsia="Times New Roman" w:hAnsi="Arial" w:cs="Arial"/>
+                <w:i w:val="0"/>
+                <w:sz w:val="20"/>
+                <w:szCs w:val="24"/>
+                <w:lang w:eastAsia="cs-CZ"/>
+              </w:rPr>
+              <w:t xml:space="preserve"> textury </w:t>
             </w:r>
           </w:p>
         </w:tc>
@@ -4687,7 +4861,7 @@
                 <w:lang w:eastAsia="cs-CZ"/>
               </w:rPr>
             </w:pPr>
-            <w:ins w:id="36" w:author="Kolář Matěj" w:date="2023-11-01T10:15:00Z">
+            <w:ins w:id="41" w:author="Kolář Matěj" w:date="2023-11-01T10:15:00Z">
               <w:r>
                 <w:rPr>
                   <w:rFonts w:ascii="Times New Roman" w:eastAsia="Times New Roman" w:hAnsi="Times New Roman" w:cs="Times New Roman"/>
@@ -4807,7 +4981,7 @@
                 <w:lang w:eastAsia="cs-CZ"/>
               </w:rPr>
             </w:pPr>
-            <w:ins w:id="37" w:author="Kolář Matěj" w:date="2023-09-27T23:38:00Z">
+            <w:ins w:id="42" w:author="Kolář Matěj" w:date="2023-09-27T23:38:00Z">
               <w:r>
                 <w:rPr>
                   <w:rFonts w:ascii="Times New Roman" w:eastAsia="Times New Roman" w:hAnsi="Times New Roman" w:cs="Times New Roman"/>
@@ -4925,7 +5099,7 @@
                 <w:lang w:eastAsia="cs-CZ"/>
               </w:rPr>
             </w:pPr>
-            <w:ins w:id="38" w:author="Kolář Matěj" w:date="2023-09-27T23:38:00Z">
+            <w:ins w:id="43" w:author="Kolář Matěj" w:date="2023-09-27T23:38:00Z">
               <w:r>
                 <w:rPr>
                   <w:rFonts w:ascii="Times New Roman" w:eastAsia="Times New Roman" w:hAnsi="Times New Roman" w:cs="Times New Roman"/>
@@ -5017,6 +5191,7 @@
                 <w:lang w:eastAsia="cs-CZ"/>
               </w:rPr>
             </w:pPr>
+            <w:proofErr w:type="spellStart"/>
             <w:r>
               <w:rPr>
                 <w:rFonts w:ascii="Arial" w:eastAsia="Times New Roman" w:hAnsi="Arial" w:cs="Arial"/>
@@ -5025,7 +5200,18 @@
                 <w:szCs w:val="24"/>
                 <w:lang w:eastAsia="cs-CZ"/>
               </w:rPr>
-              <w:t>Blendování textury</w:t>
+              <w:t>Blendování</w:t>
+            </w:r>
+            <w:proofErr w:type="spellEnd"/>
+            <w:r>
+              <w:rPr>
+                <w:rFonts w:ascii="Arial" w:eastAsia="Times New Roman" w:hAnsi="Arial" w:cs="Arial"/>
+                <w:bCs/>
+                <w:sz w:val="20"/>
+                <w:szCs w:val="24"/>
+                <w:lang w:eastAsia="cs-CZ"/>
+              </w:rPr>
+              <w:t xml:space="preserve"> textury</w:t>
             </w:r>
           </w:p>
         </w:tc>
@@ -5045,7 +5231,7 @@
                 <w:lang w:eastAsia="cs-CZ"/>
               </w:rPr>
             </w:pPr>
-            <w:ins w:id="39" w:author="Kolář Matěj" w:date="2023-10-18T15:58:00Z">
+            <w:ins w:id="44" w:author="Kolář Matěj" w:date="2023-10-18T15:58:00Z">
               <w:r>
                 <w:rPr>
                   <w:rFonts w:ascii="Times New Roman" w:eastAsia="Times New Roman" w:hAnsi="Times New Roman" w:cs="Times New Roman"/>
@@ -5175,7 +5361,7 @@
                 <w:lang w:eastAsia="cs-CZ"/>
               </w:rPr>
             </w:pPr>
-            <w:ins w:id="40" w:author="Kolář Matěj" w:date="2023-09-27T23:38:00Z">
+            <w:ins w:id="45" w:author="Kolář Matěj" w:date="2023-09-27T23:38:00Z">
               <w:r>
                 <w:rPr>
                   <w:rFonts w:ascii="Times New Roman" w:eastAsia="Times New Roman" w:hAnsi="Times New Roman" w:cs="Times New Roman"/>
@@ -5205,7 +5391,7 @@
                 <w:lang w:eastAsia="cs-CZ"/>
               </w:rPr>
             </w:pPr>
-            <w:ins w:id="41" w:author="Kolář Matěj" w:date="2023-10-18T13:59:00Z">
+            <w:ins w:id="46" w:author="Kolář Matěj" w:date="2023-10-18T13:59:00Z">
               <w:r>
                 <w:rPr>
                   <w:rFonts w:ascii="Times New Roman" w:eastAsia="Times New Roman" w:hAnsi="Times New Roman" w:cs="Times New Roman"/>
@@ -5475,8 +5661,20 @@
                 <w:szCs w:val="24"/>
                 <w:lang w:eastAsia="cs-CZ"/>
               </w:rPr>
-              <w:t>pomocí gitu</w:t>
-            </w:r>
+              <w:t xml:space="preserve">pomocí </w:t>
+            </w:r>
+            <w:proofErr w:type="spellStart"/>
+            <w:r>
+              <w:rPr>
+                <w:rFonts w:ascii="Arial" w:eastAsia="Times New Roman" w:hAnsi="Arial" w:cs="Arial"/>
+                <w:i w:val="0"/>
+                <w:sz w:val="20"/>
+                <w:szCs w:val="24"/>
+                <w:lang w:eastAsia="cs-CZ"/>
+              </w:rPr>
+              <w:t>gitu</w:t>
+            </w:r>
+            <w:proofErr w:type="spellEnd"/>
           </w:p>
         </w:tc>
         <w:tc>
@@ -5532,7 +5730,7 @@
                 <w:lang w:eastAsia="cs-CZ"/>
               </w:rPr>
             </w:pPr>
-            <w:ins w:id="42" w:author="Kolář Matěj" w:date="2023-09-27T19:28:00Z">
+            <w:ins w:id="47" w:author="Kolář Matěj" w:date="2023-09-27T19:28:00Z">
               <w:r>
                 <w:rPr>
                   <w:rFonts w:ascii="Times New Roman" w:eastAsia="Times New Roman" w:hAnsi="Times New Roman" w:cs="Times New Roman"/>
@@ -5642,8 +5840,20 @@
                 <w:szCs w:val="24"/>
                 <w:lang w:eastAsia="cs-CZ"/>
               </w:rPr>
-              <w:t>ravidelné komentované commity</w:t>
-            </w:r>
+              <w:t xml:space="preserve">ravidelné komentované </w:t>
+            </w:r>
+            <w:proofErr w:type="spellStart"/>
+            <w:r>
+              <w:rPr>
+                <w:rFonts w:ascii="Arial" w:eastAsia="Times New Roman" w:hAnsi="Arial" w:cs="Arial"/>
+                <w:bCs/>
+                <w:sz w:val="20"/>
+                <w:szCs w:val="24"/>
+                <w:lang w:eastAsia="cs-CZ"/>
+              </w:rPr>
+              <w:t>commity</w:t>
+            </w:r>
+            <w:proofErr w:type="spellEnd"/>
           </w:p>
         </w:tc>
         <w:tc>
@@ -5662,7 +5872,7 @@
                 <w:lang w:eastAsia="cs-CZ"/>
               </w:rPr>
             </w:pPr>
-            <w:ins w:id="43" w:author="Kolář Matěj" w:date="2023-09-27T19:28:00Z">
+            <w:ins w:id="48" w:author="Kolář Matěj" w:date="2023-09-27T19:28:00Z">
               <w:r>
                 <w:rPr>
                   <w:rFonts w:ascii="Times New Roman" w:eastAsia="Times New Roman" w:hAnsi="Times New Roman" w:cs="Times New Roman"/>
@@ -5767,7 +5977,7 @@
                 <w:lang w:eastAsia="cs-CZ"/>
               </w:rPr>
             </w:pPr>
-            <w:ins w:id="44" w:author="Kolář Matěj" w:date="2023-10-18T11:59:00Z">
+            <w:ins w:id="49" w:author="Kolář Matěj" w:date="2023-10-18T11:59:00Z">
               <w:r>
                 <w:rPr>
                   <w:rFonts w:ascii="Arial" w:eastAsia="Times New Roman" w:hAnsi="Arial" w:cs="Arial"/>
@@ -5796,7 +6006,7 @@
                 <w:lang w:eastAsia="cs-CZ"/>
               </w:rPr>
             </w:pPr>
-            <w:ins w:id="45" w:author="Kolář Matěj" w:date="2023-10-18T11:59:00Z">
+            <w:ins w:id="50" w:author="Kolář Matěj" w:date="2023-10-18T11:59:00Z">
               <w:r>
                 <w:rPr>
                   <w:rFonts w:ascii="Times New Roman" w:eastAsia="Times New Roman" w:hAnsi="Times New Roman" w:cs="Times New Roman"/>
@@ -5825,7 +6035,7 @@
                 <w:lang w:eastAsia="cs-CZ"/>
               </w:rPr>
             </w:pPr>
-            <w:ins w:id="46" w:author="Kolář Matěj" w:date="2023-10-18T11:59:00Z">
+            <w:ins w:id="51" w:author="Kolář Matěj" w:date="2023-10-18T11:59:00Z">
               <w:r>
                 <w:rPr>
                   <w:rFonts w:ascii="Times New Roman" w:eastAsia="Times New Roman" w:hAnsi="Times New Roman" w:cs="Times New Roman"/>

</xml_diff>